<commit_message>
MBS 2013-2019 extraction of SA3 and cleaning completed
</commit_message>
<xml_diff>
--- a/project_management/Analysis Questions & Plan.docx
+++ b/project_management/Analysis Questions & Plan.docx
@@ -282,9 +282,11 @@
     <w:p/>
     <w:p>
       <w:pPr>
-        <w:pStyle w:val="Heading3"/>
-        <w:spacing w:after="120"/>
-        <w:rPr>
+        <w:rPr>
+          <w:rFonts w:eastAsiaTheme="majorEastAsia" w:cstheme="majorBidi"/>
+          <w:color w:val="0F4761" w:themeColor="accent1" w:themeShade="BF"/>
+          <w:sz w:val="28"/>
+          <w:szCs w:val="28"/>
           <w:u w:val="single"/>
         </w:rPr>
       </w:pPr>
@@ -300,20 +302,6 @@
         </w:rPr>
         <w:t xml:space="preserve"> Datasets</w:t>
       </w:r>
-    </w:p>
-    <w:p/>
-    <w:p/>
-    <w:p>
-      <w:pPr>
-        <w:rPr>
-          <w:rFonts w:asciiTheme="majorHAnsi" w:eastAsiaTheme="majorEastAsia" w:hAnsiTheme="majorHAnsi" w:cstheme="majorBidi"/>
-          <w:b/>
-          <w:bCs/>
-          <w:color w:val="0F4761" w:themeColor="accent1" w:themeShade="BF"/>
-          <w:sz w:val="32"/>
-          <w:szCs w:val="32"/>
-        </w:rPr>
-      </w:pPr>
       <w:r>
         <w:rPr>
           <w:b/>

</xml_diff>